<commit_message>
Final updates for CSD-340
</commit_message>
<xml_diff>
--- a/module-5/Long_Module5.2.docx
+++ b/module-5/Long_Module5.2.docx
@@ -41,25 +41,7 @@
           <w:b/>
           <w:bCs/>
         </w:rPr>
-        <w:t xml:space="preserve">, </w:t>
-      </w:r>
-      <w:proofErr w:type="spellStart"/>
-      <w:r>
-        <w:rPr>
-          <w:rFonts w:ascii="Segoe UI Emoji" w:hAnsi="Segoe UI Emoji" w:cs="Segoe UI Emoji"/>
-          <w:b/>
-          <w:bCs/>
-        </w:rPr>
-        <w:t>Etc</w:t>
-      </w:r>
-      <w:proofErr w:type="spellEnd"/>
-      <w:r>
-        <w:rPr>
-          <w:rFonts w:ascii="Segoe UI Emoji" w:hAnsi="Segoe UI Emoji" w:cs="Segoe UI Emoji"/>
-          <w:b/>
-          <w:bCs/>
-        </w:rPr>
-        <w:t>…</w:t>
+        <w:t>, Etc…</w:t>
       </w:r>
     </w:p>
     <w:p>
@@ -194,21 +176,12 @@
       <w:r>
         <w:br/>
       </w:r>
-      <w:proofErr w:type="spellStart"/>
-      <w:r>
-        <w:rPr>
-          <w:b/>
-          <w:bCs/>
-        </w:rPr>
-        <w:t>Subheader</w:t>
-      </w:r>
-      <w:proofErr w:type="spellEnd"/>
-      <w:r>
-        <w:rPr>
-          <w:b/>
-          <w:bCs/>
-        </w:rPr>
-        <w:t>:</w:t>
+      <w:r>
+        <w:rPr>
+          <w:b/>
+          <w:bCs/>
+        </w:rPr>
+        <w:t>Subheader:</w:t>
       </w:r>
       <w:r>
         <w:br/>
@@ -232,16 +205,11 @@
       </w:r>
       <w:r>
         <w:br/>
-        <w:t xml:space="preserve">“Learn more </w:t>
-      </w:r>
-      <w:proofErr w:type="spellStart"/>
-      <w:r>
-        <w:t>about</w:t>
+        <w:t>“Learn more about</w:t>
       </w:r>
       <w:r>
         <w:t>Ralph</w:t>
       </w:r>
-      <w:proofErr w:type="spellEnd"/>
       <w:r>
         <w:t>” [Button → About Page]</w:t>
       </w:r>
@@ -737,8 +705,6 @@
       <w:r>
         <w:br/>
       </w:r>
-      <w:proofErr w:type="spellStart"/>
-      <w:proofErr w:type="gramStart"/>
       <w:r>
         <w:rPr>
           <w:b/>
@@ -751,16 +717,7 @@
           <w:b/>
           <w:bCs/>
         </w:rPr>
-        <w:t>Hobby</w:t>
-      </w:r>
-      <w:proofErr w:type="spellEnd"/>
-      <w:proofErr w:type="gramEnd"/>
-      <w:r>
-        <w:rPr>
-          <w:b/>
-          <w:bCs/>
-        </w:rPr>
-        <w:t xml:space="preserve"> 1</w:t>
+        <w:t>Hobby 1</w:t>
       </w:r>
       <w:r>
         <w:br/>
@@ -797,13 +754,8 @@
       <w:r>
         <w:t>“</w:t>
       </w:r>
-      <w:proofErr w:type="gramStart"/>
-      <w:r>
-        <w:t>descriptive</w:t>
-      </w:r>
-      <w:proofErr w:type="gramEnd"/>
-      <w:r>
-        <w:t>.</w:t>
+      <w:r>
+        <w:t>descriptive.</w:t>
       </w:r>
       <w:r>
         <w:t>”</w:t>
@@ -833,18 +785,13 @@
         <w:t>journey on ____</w:t>
       </w:r>
       <w:r>
+        <w:t>https://x.com/bioSiteProject</w:t>
+      </w:r>
+      <w:r>
         <w:t>” [Link → External site</w:t>
       </w:r>
       <w:r>
-        <w:t xml:space="preserve"> that I am going to make </w:t>
-      </w:r>
-      <w:proofErr w:type="gramStart"/>
-      <w:r>
-        <w:t>since</w:t>
-      </w:r>
-      <w:proofErr w:type="gramEnd"/>
-      <w:r>
-        <w:t xml:space="preserve"> I don’t give out other people’s things for strangers</w:t>
+        <w:t xml:space="preserve"> that I am going to make since I don’t give out other people’s things for strangers</w:t>
       </w:r>
       <w:r>
         <w:t>]</w:t>
@@ -932,23 +879,7 @@
           <w:b/>
           <w:bCs/>
         </w:rPr>
-        <w:t xml:space="preserve">I’ll be </w:t>
-      </w:r>
-      <w:proofErr w:type="gramStart"/>
-      <w:r>
-        <w:rPr>
-          <w:b/>
-          <w:bCs/>
-        </w:rPr>
-        <w:t>using to</w:t>
-      </w:r>
-      <w:proofErr w:type="gramEnd"/>
-      <w:r>
-        <w:rPr>
-          <w:b/>
-          <w:bCs/>
-        </w:rPr>
-        <w:t xml:space="preserve"> fine-tune if something doesn’t give the feel with the look I pick</w:t>
+        <w:t>I’ll be using to fine-tune if something doesn’t give the feel with the look I pick</w:t>
       </w:r>
       <w:r>
         <w:rPr>
@@ -1171,13 +1102,8 @@
       </w:r>
     </w:p>
     <w:p>
-      <w:proofErr w:type="spellStart"/>
-      <w:r>
-        <w:t>bioSite</w:t>
-      </w:r>
-      <w:proofErr w:type="spellEnd"/>
-      <w:r>
-        <w:t>: Ralph F</w:t>
+      <w:r>
+        <w:t>bioSite: Ralph F</w:t>
       </w:r>
     </w:p>
     <w:p>
@@ -1310,27 +1236,14 @@
           </w:tcPr>
           <w:p>
             <w:r>
-              <w:t>Main Heading (H1–H</w:t>
-            </w:r>
-            <w:proofErr w:type="gramStart"/>
-            <w:r>
-              <w:t>2</w:t>
+              <w:t>Main Heading (H1–H2</w:t>
             </w:r>
             <w:r>
-              <w:t xml:space="preserve"> )</w:t>
-            </w:r>
-            <w:proofErr w:type="gramEnd"/>
-            <w:r>
-              <w:t xml:space="preserve">        </w:t>
-            </w:r>
-            <w:proofErr w:type="gramStart"/>
-            <w:r>
-              <w:t xml:space="preserve">  </w:t>
+              <w:t xml:space="preserve"> )          </w:t>
             </w:r>
             <w:r>
               <w:t>)</w:t>
             </w:r>
-            <w:proofErr w:type="gramEnd"/>
             <w:r>
               <w:t xml:space="preserve">  </w:t>
             </w:r>
@@ -1343,7 +1256,6 @@
             <w:hideMark/>
           </w:tcPr>
           <w:p>
-            <w:proofErr w:type="spellStart"/>
             <w:r>
               <w:rPr>
                 <w:b/>
@@ -1351,11 +1263,9 @@
               </w:rPr>
               <w:t>Orbitron</w:t>
             </w:r>
-            <w:proofErr w:type="spellEnd"/>
             <w:r>
               <w:t xml:space="preserve"> or </w:t>
             </w:r>
-            <w:proofErr w:type="spellStart"/>
             <w:r>
               <w:rPr>
                 <w:b/>
@@ -1363,7 +1273,6 @@
               </w:rPr>
               <w:t>Audiowide</w:t>
             </w:r>
-            <w:proofErr w:type="spellEnd"/>
           </w:p>
         </w:tc>
       </w:tr>
@@ -1435,7 +1344,6 @@
             <w:hideMark/>
           </w:tcPr>
           <w:p>
-            <w:proofErr w:type="spellStart"/>
             <w:r>
               <w:rPr>
                 <w:b/>
@@ -1443,7 +1351,6 @@
               </w:rPr>
               <w:t>Orbitron</w:t>
             </w:r>
-            <w:proofErr w:type="spellEnd"/>
             <w:r>
               <w:t xml:space="preserve"> or </w:t>
             </w:r>
@@ -1500,21 +1407,7 @@
         <w:pStyle w:val="Heading1"/>
       </w:pPr>
       <w:r>
-        <w:t xml:space="preserve">Subject Ralph Interview </w:t>
-      </w:r>
-      <w:r>
-        <w:t>(first)</w:t>
-      </w:r>
-      <w:r>
-        <w:t xml:space="preserve">– </w:t>
-      </w:r>
-      <w:proofErr w:type="spellStart"/>
-      <w:r>
-        <w:t>bioSite</w:t>
-      </w:r>
-      <w:proofErr w:type="spellEnd"/>
-      <w:r>
-        <w:t xml:space="preserve"> Project</w:t>
+        <w:t>Subject Ralph Interview (first)– bioSite Project</w:t>
       </w:r>
     </w:p>
     <w:p>
@@ -1541,15 +1434,7 @@
     </w:p>
     <w:p>
       <w:r>
-        <w:t xml:space="preserve">It’s </w:t>
-      </w:r>
-      <w:proofErr w:type="gramStart"/>
-      <w:r>
-        <w:t>the immersion</w:t>
-      </w:r>
-      <w:proofErr w:type="gramEnd"/>
-      <w:r>
-        <w:t>. I enjoy the creativity, the rides, and especially the characters. It’s like stepping into a different world where everything is larger than life.</w:t>
+        <w:t>It’s the immersion. I enjoy the creativity, the rides, and especially the characters. It’s like stepping into a different world where everything is larger than life.</w:t>
       </w:r>
     </w:p>
     <w:p/>
@@ -1577,15 +1462,7 @@
     </w:p>
     <w:p>
       <w:r>
-        <w:t xml:space="preserve">I usually gravitate toward shooter games, some strategy games, and occasionally what’s </w:t>
-      </w:r>
-      <w:proofErr w:type="gramStart"/>
-      <w:r>
-        <w:t>call</w:t>
-      </w:r>
-      <w:proofErr w:type="gramEnd"/>
-      <w:r>
-        <w:t xml:space="preserve"> comfy or cozy games when I have time to relax and unwind. Some of them are Animal Crossing, Pokémon, Holdfast, and Arma.</w:t>
+        <w:t>I usually gravitate toward shooter games, some strategy games, and occasionally what’s call comfy or cozy games when I have time to relax and unwind. Some of them are Animal Crossing, Pokémon, Holdfast, and Arma.</w:t>
       </w:r>
     </w:p>
     <w:p/>
@@ -1608,29 +1485,13 @@
         <w:pStyle w:val="ListNumber"/>
       </w:pPr>
       <w:r>
-        <w:t xml:space="preserve"> What are your favorite </w:t>
-      </w:r>
-      <w:proofErr w:type="gramStart"/>
-      <w:r>
-        <w:t>colors</w:t>
-      </w:r>
-      <w:proofErr w:type="gramEnd"/>
-      <w:r>
-        <w:t xml:space="preserve"> and do they show up in your style or hobbies?</w:t>
+        <w:t xml:space="preserve"> What are your favorite colors and do they show up in your style or hobbies?</w:t>
       </w:r>
     </w:p>
     <w:p>
       <w:r>
         <w:lastRenderedPageBreak/>
-        <w:t xml:space="preserve">My favorite colors are orange, dark gray, black, and red. I tend to wear them often and even look for those tones in character merch or travel </w:t>
-      </w:r>
-      <w:proofErr w:type="gramStart"/>
-      <w:r>
-        <w:t>gear, but</w:t>
-      </w:r>
-      <w:proofErr w:type="gramEnd"/>
-      <w:r>
-        <w:t xml:space="preserve"> also spread out for clothes colors.</w:t>
+        <w:t>My favorite colors are orange, dark gray, black, and red. I tend to wear them often and even look for those tones in character merch or travel gear, but also spread out for clothes colors.</w:t>
       </w:r>
     </w:p>
     <w:p/>
@@ -1660,29 +1521,8 @@
       </w:r>
     </w:p>
     <w:p>
-      <w:proofErr w:type="gramStart"/>
-      <w:r>
-        <w:t>Earning</w:t>
-      </w:r>
-      <w:proofErr w:type="gramEnd"/>
-      <w:r>
-        <w:t xml:space="preserve"> my </w:t>
-      </w:r>
-      <w:proofErr w:type="gramStart"/>
-      <w:r>
-        <w:t>Bachelor’s degree in Business Management</w:t>
-      </w:r>
-      <w:proofErr w:type="gramEnd"/>
-      <w:r>
-        <w:t xml:space="preserve">. It took a lot of dedication, and I’m </w:t>
-      </w:r>
-      <w:proofErr w:type="gramStart"/>
-      <w:r>
-        <w:t>really proud</w:t>
-      </w:r>
-      <w:proofErr w:type="gramEnd"/>
-      <w:r>
-        <w:t xml:space="preserve"> of completing it and being done with school.</w:t>
+      <w:r>
+        <w:t>Earning my Bachelor’s degree in Business Management. It took a lot of dedication, and I’m really proud of completing it and being done with school.</w:t>
       </w:r>
     </w:p>
     <w:p/>
@@ -1733,36 +1573,12 @@
           <w:b/>
           <w:bCs/>
         </w:rPr>
-        <w:t>Ralph (</w:t>
-      </w:r>
-      <w:proofErr w:type="spellStart"/>
-      <w:r>
-        <w:rPr>
-          <w:b/>
-          <w:bCs/>
-        </w:rPr>
-        <w:t>bioSite</w:t>
-      </w:r>
-      <w:proofErr w:type="spellEnd"/>
-      <w:r>
-        <w:rPr>
-          <w:b/>
-          <w:bCs/>
-        </w:rPr>
-        <w:t xml:space="preserve"> Project)</w:t>
-      </w:r>
-    </w:p>
-    <w:p>
-      <w:r>
-        <w:t xml:space="preserve">Ralph is an adventurous and imaginative individual with a strong passion for immersive experiences. With a </w:t>
-      </w:r>
-      <w:proofErr w:type="gramStart"/>
-      <w:r>
-        <w:t>Bachelor's degree in Business Management</w:t>
-      </w:r>
-      <w:proofErr w:type="gramEnd"/>
-      <w:r>
-        <w:t>, Ralph balances professional accomplishments with a dynamic personal life centered around travel, gaming, and theme parks.</w:t>
+        <w:t>Ralph (bioSite Project)</w:t>
+      </w:r>
+    </w:p>
+    <w:p>
+      <w:r>
+        <w:t>Ralph is an adventurous and imaginative individual with a strong passion for immersive experiences. With a Bachelor's degree in Business Management, Ralph balances professional accomplishments with a dynamic personal life centered around travel, gaming, and theme parks.</w:t>
       </w:r>
       <w:r>
         <w:br/>
@@ -1813,7 +1629,7 @@
         </w:rPr>
         <w:lastRenderedPageBreak/>
         <w:drawing>
-          <wp:inline distT="0" distB="0" distL="0" distR="0" wp14:anchorId="76D83ECC" wp14:editId="484EAD1F">
+          <wp:inline distT="0" distB="0" distL="0" distR="0" wp14:anchorId="76D83ECC" wp14:editId="50650AEB">
             <wp:extent cx="1685925" cy="2997200"/>
             <wp:effectExtent l="0" t="0" r="9525" b="0"/>
             <wp:docPr id="757012627" name="Picture 2" descr="Clouds in the sky above the clouds&#10;&#10;AI-generated content may be incorrect."/>
@@ -2010,7 +1826,7 @@
         </w:rPr>
         <w:lastRenderedPageBreak/>
         <w:drawing>
-          <wp:inline distT="0" distB="0" distL="0" distR="0" wp14:anchorId="34437A38" wp14:editId="524F2D7F">
+          <wp:inline distT="0" distB="0" distL="0" distR="0" wp14:anchorId="34437A38" wp14:editId="45F12D56">
             <wp:extent cx="3267075" cy="2178050"/>
             <wp:effectExtent l="0" t="0" r="9525" b="0"/>
             <wp:docPr id="1380867410" name="Picture 5" descr="A person holding a green stick&#10;&#10;AI-generated content may be incorrect."/>
@@ -3852,6 +3668,7 @@
   <w:style w:type="character" w:default="1" w:styleId="DefaultParagraphFont">
     <w:name w:val="Default Paragraph Font"/>
     <w:uiPriority w:val="1"/>
+    <w:semiHidden/>
     <w:unhideWhenUsed/>
   </w:style>
   <w:style w:type="table" w:default="1" w:styleId="TableNormal">

</xml_diff>